<commit_message>
Created the task folder added task1
</commit_message>
<xml_diff>
--- a/Report/Task1/task1.docx
+++ b/Report/Task1/task1.docx
@@ -3,273 +3,506 @@
 <w:document xmlns:wpc="http://schemas.microsoft.com/office/word/2010/wordprocessingCanvas" xmlns:cx="http://schemas.microsoft.com/office/drawing/2014/chartex" xmlns:cx1="http://schemas.microsoft.com/office/drawing/2015/9/8/chartex" xmlns:cx2="http://schemas.microsoft.com/office/drawing/2015/10/21/chartex" xmlns:cx3="http://schemas.microsoft.com/office/drawing/2016/5/9/chartex" xmlns:cx4="http://schemas.microsoft.com/office/drawing/2016/5/10/chartex" xmlns:cx5="http://schemas.microsoft.com/office/drawing/2016/5/11/chartex" xmlns:cx6="http://schemas.microsoft.com/office/drawing/2016/5/12/chartex" xmlns:cx7="http://schemas.microsoft.com/office/drawing/2016/5/13/chartex" xmlns:cx8="http://schemas.microsoft.com/office/drawing/2016/5/14/chartex" xmlns:mc="http://schemas.openxmlformats.org/markup-compatibility/2006" xmlns:aink="http://schemas.microsoft.com/office/drawing/2016/ink" xmlns:am3d="http://schemas.microsoft.com/office/drawing/2017/model3d" xmlns:o="urn:schemas-microsoft-com:office:office" xmlns:oel="http://schemas.microsoft.com/office/2019/extlst" xmlns:r="http://schemas.openxmlformats.org/officeDocument/2006/relationships" xmlns:m="http://schemas.openxmlformats.org/officeDocument/2006/math" xmlns:v="urn:schemas-microsoft-com:vml" xmlns:wp14="http://schemas.microsoft.com/office/word/2010/wordprocessingDrawing" xmlns:wp="http://schemas.openxmlformats.org/drawingml/2006/wordprocessingDrawing" xmlns:w10="urn:schemas-microsoft-com:office:word" xmlns:w="http://schemas.openxmlformats.org/wordprocessingml/2006/main" xmlns:w14="http://schemas.microsoft.com/office/word/2010/wordml" xmlns:w15="http://schemas.microsoft.com/office/word/2012/wordml" xmlns:w16cex="http://schemas.microsoft.com/office/word/2018/wordml/cex" xmlns:w16cid="http://schemas.microsoft.com/office/word/2016/wordml/cid" xmlns:w16="http://schemas.microsoft.com/office/word/2018/wordml" xmlns:w16du="http://schemas.microsoft.com/office/word/2023/wordml/word16du" xmlns:w16sdtdh="http://schemas.microsoft.com/office/word/2020/wordml/sdtdatahash" xmlns:w16sdtfl="http://schemas.microsoft.com/office/word/2024/wordml/sdtformatlock" xmlns:w16se="http://schemas.microsoft.com/office/word/2015/wordml/symex" xmlns:wpg="http://schemas.microsoft.com/office/word/2010/wordprocessingGroup" xmlns:wpi="http://schemas.microsoft.com/office/word/2010/wordprocessingInk" xmlns:wne="http://schemas.microsoft.com/office/word/2006/wordml" xmlns:wps="http://schemas.microsoft.com/office/word/2010/wordprocessingShape" mc:Ignorable="w14 w15 w16se w16cid w16 w16cex w16sdtdh w16sdtfl w16du wp14">
   <w:body>
     <w:p>
-      <w:r>
-        <w:t>{1}</w:t>
-      </w:r>
-      <w:r>
-        <w:t xml:space="preserve"> </w:t>
-      </w:r>
-      <w:r>
-        <w:t>A Leaf Disease Classification Model in Betel Vine Using Machine Learning Techniques</w:t>
+      <w:pPr>
+        <w:pStyle w:val="Heading1"/>
+      </w:pPr>
+      <w:r>
+        <w:t>References</w:t>
       </w:r>
     </w:p>
     <w:p>
-      <w:r>
-        <w:t>{2}</w:t>
-      </w:r>
+      <w:bookmarkStart w:id="0" w:name="ref1"/>
+      <w:r>
+        <w:t xml:space="preserve">[1] M. Z. Hasan et al., “A Leaf Disease Classification Model in Betel Vine Using Machine Learning Techniques,” in Proc. 2nd Int. Conf. on Robotics, Electrical and Signal Processing Techniques (ICREST), IEEE, Dhaka, Bangladesh, 2021, pp. 362–366, </w:t>
+      </w:r>
+      <w:proofErr w:type="spellStart"/>
+      <w:r>
+        <w:t>doi</w:t>
+      </w:r>
+      <w:proofErr w:type="spellEnd"/>
+      <w:r>
+        <w:t>: 10.1109/ICREST51555.2021.9331142.</w:t>
+      </w:r>
+      <w:bookmarkEnd w:id="0"/>
       <w:r>
         <w:t xml:space="preserve"> </w:t>
       </w:r>
-      <w:r>
-        <w:t>An Approach to Identify Diseases in Betel Leaf Using Deep Learning Techniques</w:t>
-      </w:r>
+      <w:hyperlink w:anchor="cite1">
+        <w:r>
+          <w:rPr>
+            <w:color w:val="0000FF"/>
+            <w:u w:val="single"/>
+          </w:rPr>
+          <w:t>↩ back</w:t>
+        </w:r>
+      </w:hyperlink>
     </w:p>
     <w:p>
-      <w:r>
-        <w:t>{</w:t>
-      </w:r>
-      <w:r>
-        <w:t>3</w:t>
-      </w:r>
-      <w:r>
-        <w:t>}</w:t>
-      </w:r>
+      <w:bookmarkStart w:id="1" w:name="ref2"/>
+      <w:r>
+        <w:t xml:space="preserve">[2] M. M. Hasan et al., “An Approach to Identify Diseases in Betel Leaf Using Deep Learning Techniques,” in Proc. 4th Int. Conf. on Sustainable Technologies for Industry 4.0 (STI), IEEE, Dhaka, 2022, </w:t>
+      </w:r>
+      <w:proofErr w:type="spellStart"/>
+      <w:r>
+        <w:t>doi</w:t>
+      </w:r>
+      <w:proofErr w:type="spellEnd"/>
+      <w:r>
+        <w:t>: 10.1109/STI56238.2022.10103348.</w:t>
+      </w:r>
+      <w:bookmarkEnd w:id="1"/>
       <w:r>
         <w:t xml:space="preserve"> </w:t>
       </w:r>
-      <w:r>
-        <w:t>Early Recognition of Betel Leaf Disease using Deep Learning with Depth-wise Separable Convolutions</w:t>
-      </w:r>
+      <w:hyperlink w:anchor="cite2">
+        <w:r>
+          <w:rPr>
+            <w:color w:val="0000FF"/>
+            <w:u w:val="single"/>
+          </w:rPr>
+          <w:t>↩ back</w:t>
+        </w:r>
+      </w:hyperlink>
     </w:p>
     <w:p>
-      <w:r>
-        <w:t>{</w:t>
-      </w:r>
-      <w:r>
-        <w:t>4</w:t>
-      </w:r>
-      <w:r>
-        <w:t>}</w:t>
-      </w:r>
+      <w:bookmarkStart w:id="2" w:name="ref3"/>
+      <w:r>
+        <w:t xml:space="preserve">[3] R. H. Hridoy et al., “Early Recognition of Betel Leaf Disease Using Deep Learning with Depth-wise Separable Convolutions,” in Proc. IEEE Region 10 Symposium (TENSYMP), 2021, pp. 1–7, </w:t>
+      </w:r>
+      <w:proofErr w:type="spellStart"/>
+      <w:r>
+        <w:t>doi</w:t>
+      </w:r>
+      <w:proofErr w:type="spellEnd"/>
+      <w:r>
+        <w:t>: 10.1109/TENSYMP52854.2021.9551009.</w:t>
+      </w:r>
+      <w:bookmarkEnd w:id="2"/>
       <w:r>
         <w:t xml:space="preserve"> </w:t>
       </w:r>
-      <w:r>
-        <w:t>EFFICIENT LEAFDISEASECLASSIFICATIONANDSEGMENTATIONUSINGMIDPOINT NORMALIZATIONTECHNIQUEANDATTENTIONMECHANISM</w:t>
-      </w:r>
+      <w:hyperlink w:anchor="cite3">
+        <w:r>
+          <w:rPr>
+            <w:color w:val="0000FF"/>
+            <w:u w:val="single"/>
+          </w:rPr>
+          <w:t>↩ back</w:t>
+        </w:r>
+      </w:hyperlink>
     </w:p>
     <w:p>
-      <w:r>
-        <w:t>{</w:t>
-      </w:r>
-      <w:r>
-        <w:t>5</w:t>
-      </w:r>
-      <w:r>
-        <w:t>}</w:t>
-      </w:r>
+      <w:bookmarkStart w:id="3" w:name="ref4"/>
+      <w:r>
+        <w:t xml:space="preserve">[4] E. A. Taufik et al., “Efficient Leaf Disease Classification and Segmentation Using Midpoint Normalization Technique and Attention Mechanism,” in Proc. IEEE Int. Conf. on Image Processing (ICIP), 2025, pp. 2091–2096, </w:t>
+      </w:r>
+      <w:proofErr w:type="spellStart"/>
+      <w:r>
+        <w:t>doi</w:t>
+      </w:r>
+      <w:proofErr w:type="spellEnd"/>
+      <w:r>
+        <w:t>: 10.1109/ICIP55913.2025.11084601.</w:t>
+      </w:r>
+      <w:bookmarkEnd w:id="3"/>
       <w:r>
         <w:t xml:space="preserve"> </w:t>
       </w:r>
-      <w:r>
-        <w:t>BETEL LEAF DISEASE RECOGNITION USING DEEP LEARNING</w:t>
-      </w:r>
+      <w:hyperlink w:anchor="cite4">
+        <w:r>
+          <w:rPr>
+            <w:color w:val="0000FF"/>
+            <w:u w:val="single"/>
+          </w:rPr>
+          <w:t>↩ back</w:t>
+        </w:r>
+      </w:hyperlink>
     </w:p>
     <w:p>
-      <w:r>
-        <w:t>{6}</w:t>
-      </w:r>
+      <w:bookmarkStart w:id="4" w:name="ref5"/>
+      <w:r>
+        <w:t>[5] R. H. Hridoy, “Betel Leaf Disease Recognition Using Deep Learning,” B.Sc. Thesis, Daffodil Int. Univ., Dhaka, Bangladesh, 2021.</w:t>
+      </w:r>
+      <w:bookmarkEnd w:id="4"/>
       <w:r>
         <w:t xml:space="preserve"> </w:t>
       </w:r>
-      <w:r>
-        <w:t>Leveraging pre-trained models within a semi-supervised and explainable AI RealTime framework: A pioneering paradigm for betel leaf disease detection</w:t>
-      </w:r>
+      <w:hyperlink w:anchor="cite5">
+        <w:r>
+          <w:rPr>
+            <w:color w:val="0000FF"/>
+            <w:u w:val="single"/>
+          </w:rPr>
+          <w:t>↩ back</w:t>
+        </w:r>
+      </w:hyperlink>
     </w:p>
     <w:p>
-      <w:r>
-        <w:t xml:space="preserve">{7} </w:t>
-      </w:r>
-      <w:r>
-        <w:t xml:space="preserve">Deep Learning based </w:t>
-      </w:r>
-      <w:proofErr w:type="spellStart"/>
-      <w:r>
-        <w:t>Betelvine</w:t>
-      </w:r>
-      <w:proofErr w:type="spellEnd"/>
-      <w:r>
-        <w:t xml:space="preserve"> leaf Disease Detection (Piper </w:t>
-      </w:r>
-      <w:proofErr w:type="spellStart"/>
-      <w:r>
-        <w:t>BetleL</w:t>
-      </w:r>
-      <w:proofErr w:type="spellEnd"/>
-      <w:r>
-        <w:t>.)</w:t>
-      </w:r>
+      <w:bookmarkStart w:id="5" w:name="ref6"/>
+      <w:r>
+        <w:t>[6] M. F. Ahmed et al., “Leveraging Pre-trained Models within a Semi-Supervised and Explainable AI Real-Time Framework: A Pioneering Paradigm for Betel Leaf Disease Detection,” preprint, 2024.</w:t>
+      </w:r>
+      <w:bookmarkEnd w:id="5"/>
+      <w:r>
+        <w:t xml:space="preserve"> </w:t>
+      </w:r>
+      <w:hyperlink w:anchor="cite6">
+        <w:r>
+          <w:rPr>
+            <w:color w:val="0000FF"/>
+            <w:u w:val="single"/>
+          </w:rPr>
+          <w:t>↩ back</w:t>
+        </w:r>
+      </w:hyperlink>
     </w:p>
     <w:p>
-      <w:r>
-        <w:t>{</w:t>
-      </w:r>
-      <w:r>
-        <w:t>8</w:t>
-      </w:r>
-      <w:r>
-        <w:t>}</w:t>
-      </w:r>
+      <w:bookmarkStart w:id="6" w:name="ref7"/>
+      <w:r>
+        <w:t xml:space="preserve">[7] K. K. Biswas et al., “Deep Learning based </w:t>
+      </w:r>
+      <w:proofErr w:type="spellStart"/>
+      <w:r>
+        <w:t>Betelvine</w:t>
+      </w:r>
+      <w:proofErr w:type="spellEnd"/>
+      <w:r>
+        <w:t xml:space="preserve"> Leaf Disease Detection (Piper </w:t>
+      </w:r>
+      <w:proofErr w:type="spellStart"/>
+      <w:r>
+        <w:t>Betle</w:t>
+      </w:r>
+      <w:proofErr w:type="spellEnd"/>
+      <w:r>
+        <w:t xml:space="preserve"> L.),” in Proc. Int. Conf. on Computer Communication and Control (ICCCA), IEEE, 2020.</w:t>
+      </w:r>
+      <w:bookmarkEnd w:id="6"/>
       <w:r>
         <w:t xml:space="preserve"> </w:t>
       </w:r>
-      <w:r>
-        <w:t>Betel Plant Tech: Betel Disease Forecasting System and Finding Marketplace</w:t>
-      </w:r>
+      <w:hyperlink w:anchor="cite7">
+        <w:r>
+          <w:rPr>
+            <w:color w:val="0000FF"/>
+            <w:u w:val="single"/>
+          </w:rPr>
+          <w:t>↩ back</w:t>
+        </w:r>
+      </w:hyperlink>
     </w:p>
     <w:p>
-      <w:r>
-        <w:t>{</w:t>
-      </w:r>
-      <w:r>
-        <w:t>9</w:t>
-      </w:r>
-      <w:r>
-        <w:t>}</w:t>
-      </w:r>
+      <w:bookmarkStart w:id="7" w:name="ref8"/>
+      <w:r>
+        <w:t xml:space="preserve">[8] C. N. </w:t>
+      </w:r>
+      <w:proofErr w:type="spellStart"/>
+      <w:r>
+        <w:t>Maitipe</w:t>
+      </w:r>
+      <w:proofErr w:type="spellEnd"/>
+      <w:r>
+        <w:t xml:space="preserve"> et al., “Betel Plant Tech: Betel Disease Forecasting System and Finding Marketplace,” in Proc. 13th Int. Conf. on Computing Communication and Networking Technologies (ICCCNT), IEEE, 2022, </w:t>
+      </w:r>
+      <w:proofErr w:type="spellStart"/>
+      <w:r>
+        <w:t>doi</w:t>
+      </w:r>
+      <w:proofErr w:type="spellEnd"/>
+      <w:r>
+        <w:t>: 10.1109/ICCCNT54827.2022.9984376.</w:t>
+      </w:r>
+      <w:bookmarkEnd w:id="7"/>
       <w:r>
         <w:t xml:space="preserve"> </w:t>
       </w:r>
-      <w:r>
-        <w:t xml:space="preserve">Classification of Types of Betel Leaves (Piper Betel Linn) Using </w:t>
-      </w:r>
-      <w:proofErr w:type="gramStart"/>
-      <w:r>
-        <w:t>An</w:t>
-      </w:r>
-      <w:proofErr w:type="gramEnd"/>
-      <w:r>
-        <w:t xml:space="preserve"> Android-Based Neural Network Backpropagation</w:t>
-      </w:r>
+      <w:hyperlink w:anchor="cite8">
+        <w:r>
+          <w:rPr>
+            <w:color w:val="0000FF"/>
+            <w:u w:val="single"/>
+          </w:rPr>
+          <w:t>↩ back</w:t>
+        </w:r>
+      </w:hyperlink>
     </w:p>
     <w:p>
-      <w:r>
-        <w:t>{</w:t>
-      </w:r>
-      <w:r>
-        <w:t>10</w:t>
-      </w:r>
-      <w:r>
-        <w:t>}</w:t>
-      </w:r>
+      <w:bookmarkStart w:id="8" w:name="ref9"/>
+      <w:r>
+        <w:t xml:space="preserve">[9] F. Lubis et al., “Classification of Types of Betel Leaves (Piper Betel Linn) Using an Android-Based Neural Network Backpropagation,” in Proc. 7th Int. Conf. on Electrical, Telecommunication and Computer Engineering (ELTICOM), IEEE, 2023, </w:t>
+      </w:r>
+      <w:proofErr w:type="spellStart"/>
+      <w:r>
+        <w:t>doi</w:t>
+      </w:r>
+      <w:proofErr w:type="spellEnd"/>
+      <w:r>
+        <w:t>: 10.1109/ELTICOM61905.2023.10443107.</w:t>
+      </w:r>
+      <w:bookmarkEnd w:id="8"/>
       <w:r>
         <w:t xml:space="preserve"> </w:t>
       </w:r>
-      <w:r>
-        <w:t>Deep Learning-Based Classification of Areca Nut Yellow Leaf Disease with ResNet-50 CNN</w:t>
-      </w:r>
+      <w:hyperlink w:anchor="cite9">
+        <w:r>
+          <w:rPr>
+            <w:color w:val="0000FF"/>
+            <w:u w:val="single"/>
+          </w:rPr>
+          <w:t>↩ back</w:t>
+        </w:r>
+      </w:hyperlink>
     </w:p>
     <w:p>
-      <w:r>
-        <w:t>{</w:t>
-      </w:r>
-      <w:r>
-        <w:t>11</w:t>
-      </w:r>
-      <w:r>
-        <w:t>}</w:t>
-      </w:r>
+      <w:bookmarkStart w:id="9" w:name="ref10"/>
+      <w:r>
+        <w:t xml:space="preserve">[10] R. K. </w:t>
+      </w:r>
+      <w:proofErr w:type="spellStart"/>
+      <w:r>
+        <w:t>Veeresha</w:t>
+      </w:r>
+      <w:proofErr w:type="spellEnd"/>
+      <w:r>
+        <w:t xml:space="preserve"> et al., “Deep Learning-Based Classification of Areca Nut Yellow Leaf Disease with ResNet-50 CNN,” in Proc. Int. Conf. on Recent Advances in Science &amp; </w:t>
+      </w:r>
+      <w:r>
+        <w:lastRenderedPageBreak/>
+        <w:t xml:space="preserve">Engineering Technology (ICRASET), IEEE, 2024, </w:t>
+      </w:r>
+      <w:proofErr w:type="spellStart"/>
+      <w:r>
+        <w:t>doi</w:t>
+      </w:r>
+      <w:proofErr w:type="spellEnd"/>
+      <w:r>
+        <w:t>: 10.1109/ICRASET63057.2024.10895610.</w:t>
+      </w:r>
+      <w:bookmarkEnd w:id="9"/>
       <w:r>
         <w:t xml:space="preserve"> </w:t>
       </w:r>
-      <w:r>
-        <w:t>Assessing deep convolutional neural network models and their comparative performance for automated medicinal plant identification from leaf images</w:t>
-      </w:r>
+      <w:hyperlink w:anchor="cite10">
+        <w:r>
+          <w:rPr>
+            <w:color w:val="0000FF"/>
+            <w:u w:val="single"/>
+          </w:rPr>
+          <w:t>↩ back</w:t>
+        </w:r>
+      </w:hyperlink>
     </w:p>
     <w:p>
-      <w:r>
-        <w:t>{</w:t>
-      </w:r>
-      <w:r>
-        <w:t>12</w:t>
-      </w:r>
-      <w:r>
-        <w:t>}</w:t>
-      </w:r>
+      <w:bookmarkStart w:id="10" w:name="ref11"/>
+      <w:r>
+        <w:t xml:space="preserve">[11] B. Dey et al., “Assessing Deep Convolutional Neural Network Models and Their Comparative Performance for Automated Medicinal Plant Identification from Leaf Images,” </w:t>
+      </w:r>
+      <w:proofErr w:type="spellStart"/>
+      <w:r>
+        <w:t>Heliyon</w:t>
+      </w:r>
+      <w:proofErr w:type="spellEnd"/>
+      <w:r>
+        <w:t xml:space="preserve">, vol. 10, 2024, </w:t>
+      </w:r>
+      <w:proofErr w:type="spellStart"/>
+      <w:r>
+        <w:t>doi</w:t>
+      </w:r>
+      <w:proofErr w:type="spellEnd"/>
+      <w:r>
+        <w:t xml:space="preserve">: </w:t>
+      </w:r>
+      <w:proofErr w:type="gramStart"/>
+      <w:r>
+        <w:t>10.1016/j.heliyon.2023.e</w:t>
+      </w:r>
+      <w:proofErr w:type="gramEnd"/>
+      <w:r>
+        <w:t>23655.</w:t>
+      </w:r>
+      <w:bookmarkEnd w:id="10"/>
       <w:r>
         <w:t xml:space="preserve"> </w:t>
       </w:r>
-      <w:r>
-        <w:t>Segmentation of Leaf Diseases in Cotton Plants Using U-Net and a MobileNetV2 as Encoder</w:t>
-      </w:r>
+      <w:hyperlink w:anchor="cite11">
+        <w:r>
+          <w:rPr>
+            <w:color w:val="0000FF"/>
+            <w:u w:val="single"/>
+          </w:rPr>
+          <w:t>↩ back</w:t>
+        </w:r>
+      </w:hyperlink>
     </w:p>
     <w:p>
-      <w:r>
-        <w:t>{</w:t>
-      </w:r>
-      <w:r>
-        <w:t>13</w:t>
-      </w:r>
-      <w:r>
-        <w:t>}</w:t>
-      </w:r>
+      <w:bookmarkStart w:id="11" w:name="ref12"/>
+      <w:r>
+        <w:t xml:space="preserve">[12] E. </w:t>
+      </w:r>
+      <w:proofErr w:type="spellStart"/>
+      <w:r>
+        <w:t>do</w:t>
+      </w:r>
+      <w:proofErr w:type="spellEnd"/>
+      <w:r>
+        <w:t xml:space="preserve"> Rosário and S. M. Saide, “Segmentation of Leaf Diseases in Cotton Plants Using U-Net and a MobileNetV2 as Encoder,” in Proc. Int. Conf. on Artificial Intelligence, Big Data, Computing and Data Communication Systems (</w:t>
+      </w:r>
+      <w:proofErr w:type="spellStart"/>
+      <w:r>
+        <w:t>icABCD</w:t>
+      </w:r>
+      <w:proofErr w:type="spellEnd"/>
+      <w:r>
+        <w:t xml:space="preserve">), IEEE, 2024, </w:t>
+      </w:r>
+      <w:proofErr w:type="spellStart"/>
+      <w:r>
+        <w:t>doi</w:t>
+      </w:r>
+      <w:proofErr w:type="spellEnd"/>
+      <w:r>
+        <w:t>: 10.1109/ICABCD62167.2024.10645269.</w:t>
+      </w:r>
+      <w:bookmarkEnd w:id="11"/>
       <w:r>
         <w:t xml:space="preserve"> </w:t>
       </w:r>
-      <w:r>
-        <w:t>Enhancing Betel Nut Pest and Disease Identification in Hainan, China with Swin Transformer-YOLOv5: A Machine Learning-Based Approach for Improved Precision</w:t>
-      </w:r>
+      <w:hyperlink w:anchor="cite12">
+        <w:r>
+          <w:rPr>
+            <w:color w:val="0000FF"/>
+            <w:u w:val="single"/>
+          </w:rPr>
+          <w:t>↩ back</w:t>
+        </w:r>
+      </w:hyperlink>
     </w:p>
     <w:p>
-      <w:r>
-        <w:t>{</w:t>
-      </w:r>
-      <w:r>
-        <w:t>14</w:t>
-      </w:r>
-      <w:r>
-        <w:t>}</w:t>
-      </w:r>
+      <w:bookmarkStart w:id="12" w:name="ref13"/>
+      <w:r>
+        <w:t xml:space="preserve">[13] J. Hu et al., “Enhancing Betel Nut Pest and Disease Identification in Hainan, China with Swin Transformer–YOLOv5: A Machine Learning-Based Approach for Improved Precision,” in Proc. IEEE 6th Int. Conf. on Pattern Recognition and Artificial Intelligence (PRAI), 2023, pp. 539–544, </w:t>
+      </w:r>
+      <w:proofErr w:type="spellStart"/>
+      <w:r>
+        <w:t>doi</w:t>
+      </w:r>
+      <w:proofErr w:type="spellEnd"/>
+      <w:r>
+        <w:t>: 10.1109/PRAI59366.2023.10332045.</w:t>
+      </w:r>
+      <w:bookmarkEnd w:id="12"/>
       <w:r>
         <w:t xml:space="preserve"> </w:t>
       </w:r>
-      <w:r>
-        <w:t>An Automated and Fine-Tuned Image Detection and Classification System for Plant Leaf Diseases</w:t>
-      </w:r>
+      <w:hyperlink w:anchor="cite13">
+        <w:r>
+          <w:rPr>
+            <w:color w:val="0000FF"/>
+            <w:u w:val="single"/>
+          </w:rPr>
+          <w:t>↩ back</w:t>
+        </w:r>
+      </w:hyperlink>
     </w:p>
     <w:p>
-      <w:r>
-        <w:t>{</w:t>
-      </w:r>
-      <w:r>
-        <w:t>1</w:t>
-      </w:r>
-      <w:r>
-        <w:t>5}</w:t>
-      </w:r>
+      <w:bookmarkStart w:id="13" w:name="ref14"/>
+      <w:r>
+        <w:t xml:space="preserve">[14] S. Amritraj et al., “An Automated and Fine-Tuned Image Detection and Classification System for Plant Leaf Diseases,” in Proc. Int. Conf. on Recent Advances in Electrical, Electronics, Ubiquitous Communication, and Computational Intelligence (RAEEUCCI), IEEE, 2023, </w:t>
+      </w:r>
+      <w:proofErr w:type="spellStart"/>
+      <w:r>
+        <w:t>doi</w:t>
+      </w:r>
+      <w:proofErr w:type="spellEnd"/>
+      <w:r>
+        <w:t>: 10.1109/RAEEUCCI57140.2023.10134461.</w:t>
+      </w:r>
+      <w:bookmarkEnd w:id="13"/>
       <w:r>
         <w:t xml:space="preserve"> </w:t>
       </w:r>
-      <w:r>
-        <w:t>Leaf Disease Detection Using KNN</w:t>
-      </w:r>
+      <w:hyperlink w:anchor="cite14">
+        <w:r>
+          <w:rPr>
+            <w:color w:val="0000FF"/>
+            <w:u w:val="single"/>
+          </w:rPr>
+          <w:t>↩ back</w:t>
+        </w:r>
+      </w:hyperlink>
     </w:p>
     <w:p>
-      <w:r>
-        <w:t>{</w:t>
-      </w:r>
-      <w:r>
-        <w:t>16</w:t>
-      </w:r>
-      <w:r>
-        <w:t>}</w:t>
-      </w:r>
+      <w:bookmarkStart w:id="14" w:name="ref15"/>
+      <w:r>
+        <w:t xml:space="preserve">[15] A. </w:t>
+      </w:r>
+      <w:proofErr w:type="spellStart"/>
+      <w:r>
+        <w:t>Baurai</w:t>
+      </w:r>
+      <w:proofErr w:type="spellEnd"/>
+      <w:r>
+        <w:t xml:space="preserve"> et al., “Leaf Disease Detection Using KNN,” in Proc. 4th Int. Conf. on Technological Advancements in Computational Sciences (ICTACS), IEEE, 2024, </w:t>
+      </w:r>
+      <w:proofErr w:type="spellStart"/>
+      <w:r>
+        <w:t>doi</w:t>
+      </w:r>
+      <w:proofErr w:type="spellEnd"/>
+      <w:r>
+        <w:t>: 10.1109/ICTACS62700.2024.10840461.</w:t>
+      </w:r>
+      <w:bookmarkEnd w:id="14"/>
       <w:r>
         <w:t xml:space="preserve"> </w:t>
       </w:r>
-      <w:r>
-        <w:t>Potato Leaf Disease Detection using Deep Learning</w:t>
-      </w:r>
+      <w:hyperlink w:anchor="cite15">
+        <w:r>
+          <w:rPr>
+            <w:color w:val="0000FF"/>
+            <w:u w:val="single"/>
+          </w:rPr>
+          <w:t>↩ back</w:t>
+        </w:r>
+      </w:hyperlink>
+    </w:p>
+    <w:p>
+      <w:bookmarkStart w:id="15" w:name="ref16"/>
+      <w:r>
+        <w:t xml:space="preserve">[16] S. Abinaya and G. </w:t>
+      </w:r>
+      <w:proofErr w:type="spellStart"/>
+      <w:r>
+        <w:t>Sivakamasundari</w:t>
+      </w:r>
+      <w:proofErr w:type="spellEnd"/>
+      <w:r>
+        <w:t xml:space="preserve">, “Potato Leaf Disease Detection Using Deep Learning,” in Proc. Int. Conf. on Intelligent Computing and Control Systems (ICICCS), IEEE, 2025, </w:t>
+      </w:r>
+      <w:proofErr w:type="spellStart"/>
+      <w:r>
+        <w:t>doi</w:t>
+      </w:r>
+      <w:proofErr w:type="spellEnd"/>
+      <w:r>
+        <w:t>: 10.1109/ICICCS65191.2025.10984928.</w:t>
+      </w:r>
+      <w:bookmarkEnd w:id="15"/>
+      <w:r>
+        <w:t xml:space="preserve"> </w:t>
+      </w:r>
+      <w:hyperlink w:anchor="cite16">
+        <w:r>
+          <w:rPr>
+            <w:color w:val="0000FF"/>
+            <w:u w:val="single"/>
+          </w:rPr>
+          <w:t>↩ back</w:t>
+        </w:r>
+      </w:hyperlink>
+    </w:p>
+    <w:p>
       <w:r>
         <w:br w:type="page"/>
       </w:r>
@@ -1139,13 +1372,7 @@
           </w:tcPr>
           <w:p>
             <w:r>
-              <w:t>1275 images; 2 classes (bacterial leaf spot, stem leaf);</w:t>
-            </w:r>
-            <w:r>
-              <w:t xml:space="preserve"> </w:t>
-            </w:r>
-            <w:r>
-              <w:t>80/20 split</w:t>
+              <w:t>1275 images; 2 classes (bacterial leaf spot, stem leaf); 80/20 split</w:t>
             </w:r>
           </w:p>
         </w:tc>
@@ -1261,9 +1488,15 @@
             <w:tcW w:w="934" w:type="dxa"/>
           </w:tcPr>
           <w:p>
-            <w:r>
-              <w:t>{1}</w:t>
-            </w:r>
+            <w:hyperlink w:anchor="ref1">
+              <w:r>
+                <w:rPr>
+                  <w:color w:val="0000FF"/>
+                  <w:u w:val="single"/>
+                </w:rPr>
+                <w:t>[1]</w:t>
+              </w:r>
+            </w:hyperlink>
           </w:p>
         </w:tc>
         <w:tc>
@@ -1542,15 +1775,15 @@
             <w:tcW w:w="934" w:type="dxa"/>
           </w:tcPr>
           <w:p>
-            <w:r>
-              <w:t>{</w:t>
-            </w:r>
-            <w:r>
-              <w:t>2</w:t>
-            </w:r>
-            <w:r>
-              <w:t>}</w:t>
-            </w:r>
+            <w:hyperlink w:anchor="ref2">
+              <w:r>
+                <w:rPr>
+                  <w:color w:val="0000FF"/>
+                  <w:u w:val="single"/>
+                </w:rPr>
+                <w:t>[2]</w:t>
+              </w:r>
+            </w:hyperlink>
           </w:p>
         </w:tc>
         <w:tc>
@@ -1620,10 +1853,7 @@
               <w:t>.</w:t>
             </w:r>
             <w:r>
-              <w:t xml:space="preserve"> </w:t>
-            </w:r>
-            <w:r>
-              <w:t xml:space="preserve">Images captured via smartphone, resized to 300 × 300 </w:t>
+              <w:t xml:space="preserve"> Images captured via smartphone, resized to 300 × 300 </w:t>
             </w:r>
             <w:proofErr w:type="spellStart"/>
             <w:r>
@@ -1798,15 +2028,15 @@
             <w:tcW w:w="934" w:type="dxa"/>
           </w:tcPr>
           <w:p>
-            <w:r>
-              <w:t>{</w:t>
-            </w:r>
-            <w:r>
-              <w:t>3</w:t>
-            </w:r>
-            <w:r>
-              <w:t>}</w:t>
-            </w:r>
+            <w:hyperlink w:anchor="ref3">
+              <w:r>
+                <w:rPr>
+                  <w:color w:val="0000FF"/>
+                  <w:u w:val="single"/>
+                </w:rPr>
+                <w:t>[3]</w:t>
+              </w:r>
+            </w:hyperlink>
           </w:p>
         </w:tc>
         <w:tc>
@@ -2152,16 +2382,15 @@
             <w:tcW w:w="934" w:type="dxa"/>
           </w:tcPr>
           <w:p>
-            <w:r>
-              <w:lastRenderedPageBreak/>
-              <w:t>{</w:t>
-            </w:r>
-            <w:r>
-              <w:t>4</w:t>
-            </w:r>
-            <w:r>
-              <w:t>}</w:t>
-            </w:r>
+            <w:hyperlink w:anchor="ref4">
+              <w:r>
+                <w:rPr>
+                  <w:color w:val="0000FF"/>
+                  <w:u w:val="single"/>
+                </w:rPr>
+                <w:t>[4]</w:t>
+              </w:r>
+            </w:hyperlink>
           </w:p>
         </w:tc>
         <w:tc>
@@ -2179,10 +2408,7 @@
           <w:p>
             <w:r>
               <w:lastRenderedPageBreak/>
-              <w:t>BETEL LEAF DISEASE RECOGNITION USING DEEP LEARNING</w:t>
-            </w:r>
-            <w:r>
-              <w:t xml:space="preserve"> </w:t>
+              <w:t xml:space="preserve">BETEL LEAF DISEASE RECOGNITION USING DEEP LEARNING </w:t>
             </w:r>
             <w:r>
               <w:t>(</w:t>
@@ -2349,15 +2575,15 @@
             <w:tcW w:w="934" w:type="dxa"/>
           </w:tcPr>
           <w:p>
-            <w:r>
-              <w:t>{</w:t>
-            </w:r>
-            <w:r>
-              <w:t>5</w:t>
-            </w:r>
-            <w:r>
-              <w:t>}</w:t>
-            </w:r>
+            <w:hyperlink w:anchor="ref5">
+              <w:r>
+                <w:rPr>
+                  <w:color w:val="0000FF"/>
+                  <w:u w:val="single"/>
+                </w:rPr>
+                <w:t>[5]</w:t>
+              </w:r>
+            </w:hyperlink>
           </w:p>
         </w:tc>
         <w:tc>
@@ -2746,10 +2972,15 @@
             <w:tcW w:w="934" w:type="dxa"/>
           </w:tcPr>
           <w:p>
-            <w:r>
-              <w:lastRenderedPageBreak/>
-              <w:t>{6}</w:t>
-            </w:r>
+            <w:hyperlink w:anchor="ref6">
+              <w:r>
+                <w:rPr>
+                  <w:color w:val="0000FF"/>
+                  <w:u w:val="single"/>
+                </w:rPr>
+                <w:t>[6]</w:t>
+              </w:r>
+            </w:hyperlink>
           </w:p>
         </w:tc>
         <w:tc>
@@ -3060,9 +3291,15 @@
             <w:tcW w:w="934" w:type="dxa"/>
           </w:tcPr>
           <w:p>
-            <w:r>
-              <w:t>{7}</w:t>
-            </w:r>
+            <w:hyperlink w:anchor="ref7">
+              <w:r>
+                <w:rPr>
+                  <w:color w:val="0000FF"/>
+                  <w:u w:val="single"/>
+                </w:rPr>
+                <w:t>[7]</w:t>
+              </w:r>
+            </w:hyperlink>
           </w:p>
         </w:tc>
         <w:tc>
@@ -3315,12 +3552,22 @@
           <w:tcPr>
             <w:tcW w:w="934" w:type="dxa"/>
           </w:tcPr>
+          <w:p>
+            <w:hyperlink w:anchor="ref8">
+              <w:r>
+                <w:rPr>
+                  <w:color w:val="0000FF"/>
+                  <w:u w:val="single"/>
+                </w:rPr>
+                <w:t>[8]</w:t>
+              </w:r>
+            </w:hyperlink>
+          </w:p>
           <w:p/>
           <w:p/>
-          <w:p/>
-          <w:p>
-            <w:r>
-              <w:t>{8}</w:t>
+          <w:p>
+            <w:r>
+              <w:t>[8]</w:t>
             </w:r>
           </w:p>
         </w:tc>
@@ -3621,10 +3868,15 @@
             <w:tcW w:w="934" w:type="dxa"/>
           </w:tcPr>
           <w:p>
-            <w:r>
-              <w:lastRenderedPageBreak/>
-              <w:t>{9}</w:t>
-            </w:r>
+            <w:hyperlink w:anchor="ref9">
+              <w:r>
+                <w:rPr>
+                  <w:color w:val="0000FF"/>
+                  <w:u w:val="single"/>
+                </w:rPr>
+                <w:t>[9]</w:t>
+              </w:r>
+            </w:hyperlink>
           </w:p>
         </w:tc>
         <w:tc>
@@ -3978,10 +4230,15 @@
             <w:tcW w:w="934" w:type="dxa"/>
           </w:tcPr>
           <w:p>
-            <w:r>
-              <w:lastRenderedPageBreak/>
-              <w:t>{10}</w:t>
-            </w:r>
+            <w:hyperlink w:anchor="ref10">
+              <w:r>
+                <w:rPr>
+                  <w:color w:val="0000FF"/>
+                  <w:u w:val="single"/>
+                </w:rPr>
+                <w:t>[10]</w:t>
+              </w:r>
+            </w:hyperlink>
           </w:p>
         </w:tc>
         <w:tc>
@@ -4266,10 +4523,15 @@
             <w:tcW w:w="934" w:type="dxa"/>
           </w:tcPr>
           <w:p>
-            <w:r>
-              <w:lastRenderedPageBreak/>
-              <w:t>{11}</w:t>
-            </w:r>
+            <w:hyperlink w:anchor="ref11">
+              <w:r>
+                <w:rPr>
+                  <w:color w:val="0000FF"/>
+                  <w:u w:val="single"/>
+                </w:rPr>
+                <w:t>[11]</w:t>
+              </w:r>
+            </w:hyperlink>
           </w:p>
         </w:tc>
         <w:tc>
@@ -4558,10 +4820,15 @@
             <w:tcW w:w="934" w:type="dxa"/>
           </w:tcPr>
           <w:p>
-            <w:r>
-              <w:lastRenderedPageBreak/>
-              <w:t>{12}</w:t>
-            </w:r>
+            <w:hyperlink w:anchor="ref12">
+              <w:r>
+                <w:rPr>
+                  <w:color w:val="0000FF"/>
+                  <w:u w:val="single"/>
+                </w:rPr>
+                <w:t>[12]</w:t>
+              </w:r>
+            </w:hyperlink>
           </w:p>
         </w:tc>
         <w:tc>
@@ -4958,9 +5225,15 @@
             <w:tcW w:w="934" w:type="dxa"/>
           </w:tcPr>
           <w:p>
-            <w:r>
-              <w:t>{13}</w:t>
-            </w:r>
+            <w:hyperlink w:anchor="ref13">
+              <w:r>
+                <w:rPr>
+                  <w:color w:val="0000FF"/>
+                  <w:u w:val="single"/>
+                </w:rPr>
+                <w:t>[13]</w:t>
+              </w:r>
+            </w:hyperlink>
           </w:p>
         </w:tc>
         <w:tc>
@@ -5218,9 +5491,15 @@
             <w:tcW w:w="934" w:type="dxa"/>
           </w:tcPr>
           <w:p>
-            <w:r>
-              <w:t>{14}</w:t>
-            </w:r>
+            <w:hyperlink w:anchor="ref14">
+              <w:r>
+                <w:rPr>
+                  <w:color w:val="0000FF"/>
+                  <w:u w:val="single"/>
+                </w:rPr>
+                <w:t>[14]</w:t>
+              </w:r>
+            </w:hyperlink>
           </w:p>
         </w:tc>
         <w:tc>
@@ -5418,10 +5697,15 @@
             <w:tcW w:w="934" w:type="dxa"/>
           </w:tcPr>
           <w:p>
-            <w:r>
-              <w:lastRenderedPageBreak/>
-              <w:t>{15}</w:t>
-            </w:r>
+            <w:hyperlink w:anchor="ref15">
+              <w:r>
+                <w:rPr>
+                  <w:color w:val="0000FF"/>
+                  <w:u w:val="single"/>
+                </w:rPr>
+                <w:t>[15]</w:t>
+              </w:r>
+            </w:hyperlink>
           </w:p>
         </w:tc>
         <w:tc>
@@ -5766,10 +6050,15 @@
             <w:tcW w:w="934" w:type="dxa"/>
           </w:tcPr>
           <w:p>
-            <w:r>
-              <w:lastRenderedPageBreak/>
-              <w:t>{16}</w:t>
-            </w:r>
+            <w:hyperlink w:anchor="ref16">
+              <w:r>
+                <w:rPr>
+                  <w:color w:val="0000FF"/>
+                  <w:u w:val="single"/>
+                </w:rPr>
+                <w:t>[16]</w:t>
+              </w:r>
+            </w:hyperlink>
           </w:p>
         </w:tc>
         <w:tc>
@@ -6362,6 +6651,11 @@
       </w:tr>
     </w:tbl>
     <w:p/>
+    <w:p>
+      <w:r>
+        <w:br w:type="page"/>
+      </w:r>
+    </w:p>
     <w:sectPr>
       <w:pgSz w:w="12240" w:h="15840"/>
       <w:pgMar w:top="1440" w:right="1440" w:bottom="1440" w:left="1440" w:header="720" w:footer="720" w:gutter="0"/>
@@ -6975,6 +7269,7 @@
   <w:style w:type="character" w:default="1" w:styleId="DefaultParagraphFont">
     <w:name w:val="Default Paragraph Font"/>
     <w:uiPriority w:val="1"/>
+    <w:semiHidden/>
     <w:unhideWhenUsed/>
   </w:style>
   <w:style w:type="table" w:default="1" w:styleId="TableNormal">

</xml_diff>